<commit_message>
Se actualizan actividades de la clase 3 por correccion y clase 12 como el profesor indica en discord
</commit_message>
<xml_diff>
--- a/clase12/Clase12.docx
+++ b/clase12/Clase12.docx
@@ -3,10 +3,361 @@
 <w:document xmlns:wpc="http://schemas.microsoft.com/office/word/2010/wordprocessingCanvas" xmlns:cx="http://schemas.microsoft.com/office/drawing/2014/chartex" xmlns:cx1="http://schemas.microsoft.com/office/drawing/2015/9/8/chartex" xmlns:cx2="http://schemas.microsoft.com/office/drawing/2015/10/21/chartex" xmlns:cx3="http://schemas.microsoft.com/office/drawing/2016/5/9/chartex" xmlns:cx4="http://schemas.microsoft.com/office/drawing/2016/5/10/chartex" xmlns:cx5="http://schemas.microsoft.com/office/drawing/2016/5/11/chartex" xmlns:cx6="http://schemas.microsoft.com/office/drawing/2016/5/12/chartex" xmlns:cx7="http://schemas.microsoft.com/office/drawing/2016/5/13/chartex" xmlns:cx8="http://schemas.microsoft.com/office/drawing/2016/5/14/chartex" xmlns:mc="http://schemas.openxmlformats.org/markup-compatibility/2006" xmlns:aink="http://schemas.microsoft.com/office/drawing/2016/ink" xmlns:am3d="http://schemas.microsoft.com/office/drawing/2017/model3d" xmlns:o="urn:schemas-microsoft-com:office:office" xmlns:r="http://schemas.openxmlformats.org/officeDocument/2006/relationships" xmlns:m="http://schemas.openxmlformats.org/officeDocument/2006/math" xmlns:v="urn:schemas-microsoft-com:vml" xmlns:wp14="http://schemas.microsoft.com/office/word/2010/wordprocessingDrawing" xmlns:wp="http://schemas.openxmlformats.org/drawingml/2006/wordprocessingDrawing" xmlns:w10="urn:schemas-microsoft-com:office:word" xmlns:w="http://schemas.openxmlformats.org/wordprocessingml/2006/main" xmlns:w14="http://schemas.microsoft.com/office/word/2010/wordml" xmlns:w15="http://schemas.microsoft.com/office/word/2012/wordml" xmlns:w16cex="http://schemas.microsoft.com/office/word/2018/wordml/cex" xmlns:w16cid="http://schemas.microsoft.com/office/word/2016/wordml/cid" xmlns:w16="http://schemas.microsoft.com/office/word/2018/wordml" xmlns:w16sdtdh="http://schemas.microsoft.com/office/word/2020/wordml/sdtdatahash" xmlns:w16se="http://schemas.microsoft.com/office/word/2015/wordml/symex" xmlns:wpg="http://schemas.microsoft.com/office/word/2010/wordprocessingGroup" xmlns:wpi="http://schemas.microsoft.com/office/word/2010/wordprocessingInk" xmlns:wne="http://schemas.microsoft.com/office/word/2006/wordml" xmlns:wps="http://schemas.microsoft.com/office/word/2010/wordprocessingShape" mc:Ignorable="w14 w15 w16se w16cid w16 w16cex w16sdtdh wp14">
   <w:body>
     <w:p>
+      <w:pPr>
+        <w:rPr>
+          <w:rFonts w:ascii="Open Sans" w:eastAsia="Times New Roman" w:hAnsi="Open Sans" w:cs="Open Sans"/>
+          <w:b/>
+          <w:bCs/>
+          <w:color w:val="000000"/>
+          <w:lang w:eastAsia="es-MX"/>
+        </w:rPr>
+      </w:pPr>
+    </w:p>
+    <w:p>
+      <w:pPr>
+        <w:pStyle w:val="Textodebloque"/>
+        <w:numPr>
+          <w:ilvl w:val="0"/>
+          <w:numId w:val="2"/>
+        </w:numPr>
+        <w:rPr>
+          <w:rFonts w:asciiTheme="majorHAnsi" w:hAnsiTheme="majorHAnsi" w:cstheme="majorHAnsi"/>
+        </w:rPr>
+      </w:pPr>
+      <w:r>
+        <w:rPr>
+          <w:rFonts w:asciiTheme="majorHAnsi" w:hAnsiTheme="majorHAnsi" w:cstheme="majorHAnsi"/>
+        </w:rPr>
+        <w:t xml:space="preserve">¿Que es un usuario </w:t>
+      </w:r>
+      <w:proofErr w:type="spellStart"/>
+      <w:r>
+        <w:rPr>
+          <w:rFonts w:asciiTheme="majorHAnsi" w:hAnsiTheme="majorHAnsi" w:cstheme="majorHAnsi"/>
+        </w:rPr>
+        <w:t>root</w:t>
+      </w:r>
+      <w:proofErr w:type="spellEnd"/>
+      <w:r>
+        <w:rPr>
+          <w:rFonts w:asciiTheme="majorHAnsi" w:hAnsiTheme="majorHAnsi" w:cstheme="majorHAnsi"/>
+        </w:rPr>
+        <w:t xml:space="preserve"> en Linux?</w:t>
+      </w:r>
+    </w:p>
+    <w:p>
+      <w:pPr>
+        <w:jc w:val="both"/>
+        <w:rPr>
+          <w:rFonts w:asciiTheme="majorHAnsi" w:hAnsiTheme="majorHAnsi" w:cstheme="majorHAnsi"/>
+        </w:rPr>
+      </w:pPr>
+      <w:r>
+        <w:rPr>
+          <w:rFonts w:asciiTheme="majorHAnsi" w:hAnsiTheme="majorHAnsi" w:cstheme="majorHAnsi"/>
+        </w:rPr>
+        <w:t>E</w:t>
+      </w:r>
+      <w:r>
+        <w:rPr>
+          <w:rFonts w:asciiTheme="majorHAnsi" w:hAnsiTheme="majorHAnsi" w:cstheme="majorHAnsi"/>
+        </w:rPr>
+        <w:t>ste tipo de usuario cuenta con privilegios que los otros usuarios del sistema no pueden ni siquiera soña</w:t>
+      </w:r>
+      <w:r>
+        <w:rPr>
+          <w:rFonts w:asciiTheme="majorHAnsi" w:hAnsiTheme="majorHAnsi" w:cstheme="majorHAnsi"/>
+        </w:rPr>
+        <w:t xml:space="preserve">r, </w:t>
+      </w:r>
+      <w:r>
+        <w:rPr>
+          <w:rFonts w:asciiTheme="majorHAnsi" w:hAnsiTheme="majorHAnsi" w:cstheme="majorHAnsi"/>
+        </w:rPr>
+        <w:t xml:space="preserve">tiene acceso administrativo a un sistema. Por lo general la mayoría de personas no tienen este acceso </w:t>
+      </w:r>
+      <w:r>
+        <w:rPr>
+          <w:rFonts w:asciiTheme="majorHAnsi" w:hAnsiTheme="majorHAnsi" w:cstheme="majorHAnsi"/>
+        </w:rPr>
+        <w:t>por motivos de seguridad.</w:t>
+      </w:r>
+    </w:p>
+    <w:p>
+      <w:pPr>
+        <w:jc w:val="both"/>
+        <w:rPr>
+          <w:rFonts w:asciiTheme="majorHAnsi" w:hAnsiTheme="majorHAnsi" w:cstheme="majorHAnsi"/>
+        </w:rPr>
+      </w:pPr>
+    </w:p>
+    <w:p>
+      <w:pPr>
+        <w:jc w:val="both"/>
+        <w:rPr>
+          <w:rFonts w:asciiTheme="majorHAnsi" w:hAnsiTheme="majorHAnsi" w:cstheme="majorHAnsi"/>
+        </w:rPr>
+      </w:pPr>
+    </w:p>
+    <w:p>
+      <w:pPr>
+        <w:pStyle w:val="Prrafodelista"/>
+        <w:numPr>
+          <w:ilvl w:val="0"/>
+          <w:numId w:val="2"/>
+        </w:numPr>
+        <w:jc w:val="both"/>
+        <w:rPr>
+          <w:rFonts w:asciiTheme="majorHAnsi" w:eastAsiaTheme="minorEastAsia" w:hAnsiTheme="majorHAnsi" w:cstheme="majorHAnsi"/>
+          <w:iCs/>
+          <w:color w:val="50637D" w:themeColor="text2" w:themeTint="E6"/>
+          <w:sz w:val="28"/>
+        </w:rPr>
+      </w:pPr>
+      <w:r>
+        <w:rPr>
+          <w:rFonts w:asciiTheme="majorHAnsi" w:eastAsiaTheme="minorEastAsia" w:hAnsiTheme="majorHAnsi" w:cstheme="majorHAnsi"/>
+          <w:iCs/>
+          <w:color w:val="50637D" w:themeColor="text2" w:themeTint="E6"/>
+          <w:sz w:val="28"/>
+        </w:rPr>
+        <w:t xml:space="preserve">¿Por qué </w:t>
+      </w:r>
+      <w:proofErr w:type="spellStart"/>
+      <w:r>
+        <w:rPr>
+          <w:rFonts w:asciiTheme="majorHAnsi" w:eastAsiaTheme="minorEastAsia" w:hAnsiTheme="majorHAnsi" w:cstheme="majorHAnsi"/>
+          <w:iCs/>
+          <w:color w:val="50637D" w:themeColor="text2" w:themeTint="E6"/>
+          <w:sz w:val="28"/>
+        </w:rPr>
+        <w:t>ubuntu</w:t>
+      </w:r>
+      <w:proofErr w:type="spellEnd"/>
+      <w:r>
+        <w:rPr>
+          <w:rFonts w:asciiTheme="majorHAnsi" w:eastAsiaTheme="minorEastAsia" w:hAnsiTheme="majorHAnsi" w:cstheme="majorHAnsi"/>
+          <w:iCs/>
+          <w:color w:val="50637D" w:themeColor="text2" w:themeTint="E6"/>
+          <w:sz w:val="28"/>
+        </w:rPr>
+        <w:t xml:space="preserve"> no me deja establecer la contraseña durante la instalación?</w:t>
+      </w:r>
+    </w:p>
+    <w:p>
+      <w:pPr>
+        <w:ind w:left="60"/>
+        <w:jc w:val="both"/>
+        <w:rPr>
+          <w:rFonts w:asciiTheme="majorHAnsi" w:hAnsiTheme="majorHAnsi" w:cstheme="majorHAnsi"/>
+        </w:rPr>
+      </w:pPr>
+      <w:r>
+        <w:rPr>
+          <w:rFonts w:asciiTheme="majorHAnsi" w:hAnsiTheme="majorHAnsi" w:cstheme="majorHAnsi"/>
+        </w:rPr>
+        <w:t>P</w:t>
+      </w:r>
+      <w:r>
+        <w:rPr>
+          <w:rFonts w:asciiTheme="majorHAnsi" w:hAnsiTheme="majorHAnsi" w:cstheme="majorHAnsi"/>
+        </w:rPr>
+        <w:t>ara que las personas que accedan a su sistema cuando no sepa que no pueda dañarlo.</w:t>
+      </w:r>
+      <w:r>
+        <w:rPr>
+          <w:rFonts w:asciiTheme="majorHAnsi" w:hAnsiTheme="majorHAnsi" w:cstheme="majorHAnsi"/>
+        </w:rPr>
+        <w:t xml:space="preserve"> s</w:t>
+      </w:r>
+      <w:r>
+        <w:rPr>
+          <w:rFonts w:asciiTheme="majorHAnsi" w:hAnsiTheme="majorHAnsi" w:cstheme="majorHAnsi"/>
+        </w:rPr>
+        <w:t xml:space="preserve">olo </w:t>
+      </w:r>
+      <w:r>
+        <w:rPr>
+          <w:rFonts w:asciiTheme="majorHAnsi" w:hAnsiTheme="majorHAnsi" w:cstheme="majorHAnsi"/>
+        </w:rPr>
+        <w:t>se puede</w:t>
+      </w:r>
+      <w:r>
+        <w:rPr>
+          <w:rFonts w:asciiTheme="majorHAnsi" w:hAnsiTheme="majorHAnsi" w:cstheme="majorHAnsi"/>
+        </w:rPr>
+        <w:t xml:space="preserve"> cuando configuremos todo el sistema</w:t>
+      </w:r>
+      <w:r>
+        <w:rPr>
+          <w:rFonts w:asciiTheme="majorHAnsi" w:hAnsiTheme="majorHAnsi" w:cstheme="majorHAnsi"/>
+        </w:rPr>
+        <w:t>.</w:t>
+      </w:r>
+    </w:p>
+    <w:p>
+      <w:pPr>
+        <w:jc w:val="both"/>
+        <w:rPr>
+          <w:rFonts w:asciiTheme="majorHAnsi" w:hAnsiTheme="majorHAnsi" w:cstheme="majorHAnsi"/>
+        </w:rPr>
+      </w:pPr>
+    </w:p>
+    <w:p>
+      <w:pPr>
+        <w:pStyle w:val="Prrafodelista"/>
+        <w:numPr>
+          <w:ilvl w:val="0"/>
+          <w:numId w:val="2"/>
+        </w:numPr>
+        <w:jc w:val="both"/>
+        <w:rPr>
+          <w:rFonts w:asciiTheme="majorHAnsi" w:eastAsiaTheme="minorEastAsia" w:hAnsiTheme="majorHAnsi" w:cstheme="majorHAnsi"/>
+          <w:iCs/>
+          <w:color w:val="50637D" w:themeColor="text2" w:themeTint="E6"/>
+          <w:sz w:val="28"/>
+        </w:rPr>
+      </w:pPr>
+      <w:r>
+        <w:rPr>
+          <w:rFonts w:asciiTheme="majorHAnsi" w:eastAsiaTheme="minorEastAsia" w:hAnsiTheme="majorHAnsi" w:cstheme="majorHAnsi"/>
+          <w:iCs/>
+          <w:color w:val="50637D" w:themeColor="text2" w:themeTint="E6"/>
+          <w:sz w:val="28"/>
+        </w:rPr>
+        <w:t>¿Cuáles son los procesos típicos de Linux?</w:t>
+      </w:r>
+    </w:p>
+    <w:p>
+      <w:pPr>
+        <w:jc w:val="both"/>
+        <w:rPr>
+          <w:rFonts w:asciiTheme="majorHAnsi" w:hAnsiTheme="majorHAnsi" w:cstheme="majorHAnsi"/>
+        </w:rPr>
+      </w:pPr>
+      <w:r>
+        <w:rPr>
+          <w:rFonts w:asciiTheme="majorHAnsi" w:hAnsiTheme="majorHAnsi" w:cstheme="majorHAnsi"/>
+        </w:rPr>
+        <w:t>Los procesos típicos de Linux se refieren a varias instrucciones y realiza tareas determinadas. Incorpora procesos prioritarios como la ejecución de los procesos que indica Linux a saber que CPU poder usar y el tiempo máximo de ejecución de ese mismo.</w:t>
+      </w:r>
+    </w:p>
+    <w:p>
+      <w:pPr>
+        <w:jc w:val="both"/>
+        <w:rPr>
+          <w:rFonts w:asciiTheme="majorHAnsi" w:hAnsiTheme="majorHAnsi" w:cstheme="majorHAnsi"/>
+        </w:rPr>
+      </w:pPr>
+    </w:p>
+    <w:p>
+      <w:pPr>
+        <w:pStyle w:val="Prrafodelista"/>
+        <w:numPr>
+          <w:ilvl w:val="0"/>
+          <w:numId w:val="2"/>
+        </w:numPr>
+        <w:jc w:val="both"/>
+        <w:rPr>
+          <w:rFonts w:asciiTheme="majorHAnsi" w:hAnsiTheme="majorHAnsi" w:cstheme="majorHAnsi"/>
+        </w:rPr>
+      </w:pPr>
+      <w:r>
+        <w:rPr>
+          <w:rFonts w:asciiTheme="majorHAnsi" w:eastAsiaTheme="minorEastAsia" w:hAnsiTheme="majorHAnsi" w:cstheme="majorHAnsi"/>
+          <w:iCs/>
+          <w:color w:val="50637D" w:themeColor="text2" w:themeTint="E6"/>
+          <w:sz w:val="28"/>
+        </w:rPr>
+        <w:t xml:space="preserve">¿Cómo identificarlos? </w:t>
+      </w:r>
+    </w:p>
+    <w:p>
+      <w:pPr>
+        <w:rPr>
+          <w:rFonts w:asciiTheme="majorHAnsi" w:eastAsia="Times New Roman" w:hAnsiTheme="majorHAnsi" w:cstheme="majorHAnsi"/>
+          <w:lang w:eastAsia="es-MX"/>
+        </w:rPr>
+      </w:pPr>
+      <w:r>
+        <w:rPr>
+          <w:rFonts w:asciiTheme="majorHAnsi" w:eastAsia="Times New Roman" w:hAnsiTheme="majorHAnsi" w:cstheme="majorHAnsi"/>
+          <w:color w:val="202124"/>
+          <w:shd w:val="clear" w:color="auto" w:fill="FFFFFF"/>
+          <w:lang w:eastAsia="es-MX"/>
+        </w:rPr>
+        <w:t xml:space="preserve">El comando </w:t>
+      </w:r>
+      <w:r>
+        <w:rPr>
+          <w:rFonts w:asciiTheme="majorHAnsi" w:eastAsia="Times New Roman" w:hAnsiTheme="majorHAnsi" w:cstheme="majorHAnsi"/>
+          <w:color w:val="202124"/>
+          <w:shd w:val="clear" w:color="auto" w:fill="FFFFFF"/>
+          <w:lang w:eastAsia="es-MX"/>
+        </w:rPr>
+        <w:t>“</w:t>
+      </w:r>
+      <w:proofErr w:type="spellStart"/>
+      <w:r>
+        <w:rPr>
+          <w:rFonts w:asciiTheme="majorHAnsi" w:eastAsia="Times New Roman" w:hAnsiTheme="majorHAnsi" w:cstheme="majorHAnsi"/>
+          <w:color w:val="202124"/>
+          <w:shd w:val="clear" w:color="auto" w:fill="FFFFFF"/>
+          <w:lang w:eastAsia="es-MX"/>
+        </w:rPr>
+        <w:t>ps</w:t>
+      </w:r>
+      <w:proofErr w:type="spellEnd"/>
+      <w:r>
+        <w:rPr>
+          <w:rFonts w:asciiTheme="majorHAnsi" w:eastAsia="Times New Roman" w:hAnsiTheme="majorHAnsi" w:cstheme="majorHAnsi"/>
+          <w:color w:val="202124"/>
+          <w:shd w:val="clear" w:color="auto" w:fill="FFFFFF"/>
+          <w:lang w:eastAsia="es-MX"/>
+        </w:rPr>
+        <w:t>”</w:t>
+      </w:r>
+      <w:r>
+        <w:rPr>
+          <w:rFonts w:asciiTheme="majorHAnsi" w:eastAsia="Times New Roman" w:hAnsiTheme="majorHAnsi" w:cstheme="majorHAnsi"/>
+          <w:color w:val="202124"/>
+          <w:shd w:val="clear" w:color="auto" w:fill="FFFFFF"/>
+          <w:lang w:eastAsia="es-MX"/>
+        </w:rPr>
+        <w:t xml:space="preserve"> nos permite listar los procesos que se están ejecutando actualmente en nuestro sistema, si este comando no recibe ningún parámetro mostrará los procesos asociados al usuario con el que estemos trabajando en la sesión actual. Para poder ver los procesos de todos los usuarios debemos usar el parámetro -e</w:t>
+      </w:r>
+      <w:r>
+        <w:rPr>
+          <w:rFonts w:asciiTheme="majorHAnsi" w:eastAsia="Times New Roman" w:hAnsiTheme="majorHAnsi" w:cstheme="majorHAnsi"/>
+          <w:color w:val="202124"/>
+          <w:shd w:val="clear" w:color="auto" w:fill="FFFFFF"/>
+          <w:lang w:eastAsia="es-MX"/>
+        </w:rPr>
+        <w:t>.</w:t>
+      </w:r>
+    </w:p>
+    <w:p>
+      <w:pPr>
+        <w:rPr>
+          <w:rFonts w:ascii="Times New Roman" w:eastAsia="Times New Roman" w:hAnsi="Times New Roman" w:cs="Times New Roman"/>
+          <w:lang w:eastAsia="es-MX"/>
+        </w:rPr>
+      </w:pPr>
+    </w:p>
+    <w:p/>
+    <w:p/>
+    <w:p/>
+    <w:p/>
+    <w:p/>
+    <w:p/>
+    <w:p/>
+    <w:p/>
+    <w:p>
       <w:r>
         <w:rPr>
           <w:noProof/>
         </w:rPr>
+        <w:lastRenderedPageBreak/>
         <w:drawing>
           <wp:inline distT="0" distB="0" distL="0" distR="0" wp14:anchorId="0DFF1B74" wp14:editId="16A962BF">
             <wp:extent cx="5612130" cy="1991995"/>
@@ -23,7 +374,7 @@
                     <pic:cNvPicPr/>
                   </pic:nvPicPr>
                   <pic:blipFill>
-                    <a:blip r:embed="rId4">
+                    <a:blip r:embed="rId5">
                       <a:extLst>
                         <a:ext uri="{28A0092B-C50C-407E-A947-70E740481C1C}">
                           <a14:useLocalDpi xmlns:a14="http://schemas.microsoft.com/office/drawing/2010/main" val="0"/>
@@ -51,6 +402,8 @@
       </w:r>
     </w:p>
     <w:p/>
+    <w:p/>
+    <w:p/>
     <w:p>
       <w:r>
         <w:rPr>
@@ -72,7 +425,7 @@
                     <pic:cNvPicPr/>
                   </pic:nvPicPr>
                   <pic:blipFill>
-                    <a:blip r:embed="rId5">
+                    <a:blip r:embed="rId6">
                       <a:extLst>
                         <a:ext uri="{28A0092B-C50C-407E-A947-70E740481C1C}">
                           <a14:useLocalDpi xmlns:a14="http://schemas.microsoft.com/office/drawing/2010/main" val="0"/>
@@ -122,7 +475,7 @@
                     <pic:cNvPicPr/>
                   </pic:nvPicPr>
                   <pic:blipFill>
-                    <a:blip r:embed="rId6">
+                    <a:blip r:embed="rId7">
                       <a:extLst>
                         <a:ext uri="{28A0092B-C50C-407E-A947-70E740481C1C}">
                           <a14:useLocalDpi xmlns:a14="http://schemas.microsoft.com/office/drawing/2010/main" val="0"/>
@@ -171,7 +524,7 @@
                     <pic:cNvPicPr/>
                   </pic:nvPicPr>
                   <pic:blipFill>
-                    <a:blip r:embed="rId7">
+                    <a:blip r:embed="rId8">
                       <a:extLst>
                         <a:ext uri="{28A0092B-C50C-407E-A947-70E740481C1C}">
                           <a14:useLocalDpi xmlns:a14="http://schemas.microsoft.com/office/drawing/2010/main" val="0"/>
@@ -206,6 +559,219 @@
     </w:sectPr>
   </w:body>
 </w:document>
+</file>
+
+<file path=word/numbering.xml><?xml version="1.0" encoding="utf-8"?>
+<w:numbering xmlns:wpc="http://schemas.microsoft.com/office/word/2010/wordprocessingCanvas" xmlns:cx="http://schemas.microsoft.com/office/drawing/2014/chartex" xmlns:cx1="http://schemas.microsoft.com/office/drawing/2015/9/8/chartex" xmlns:cx2="http://schemas.microsoft.com/office/drawing/2015/10/21/chartex" xmlns:cx3="http://schemas.microsoft.com/office/drawing/2016/5/9/chartex" xmlns:cx4="http://schemas.microsoft.com/office/drawing/2016/5/10/chartex" xmlns:cx5="http://schemas.microsoft.com/office/drawing/2016/5/11/chartex" xmlns:cx6="http://schemas.microsoft.com/office/drawing/2016/5/12/chartex" xmlns:cx7="http://schemas.microsoft.com/office/drawing/2016/5/13/chartex" xmlns:cx8="http://schemas.microsoft.com/office/drawing/2016/5/14/chartex" xmlns:mc="http://schemas.openxmlformats.org/markup-compatibility/2006" xmlns:aink="http://schemas.microsoft.com/office/drawing/2016/ink" xmlns:am3d="http://schemas.microsoft.com/office/drawing/2017/model3d" xmlns:o="urn:schemas-microsoft-com:office:office" xmlns:r="http://schemas.openxmlformats.org/officeDocument/2006/relationships" xmlns:m="http://schemas.openxmlformats.org/officeDocument/2006/math" xmlns:v="urn:schemas-microsoft-com:vml" xmlns:wp14="http://schemas.microsoft.com/office/word/2010/wordprocessingDrawing" xmlns:wp="http://schemas.openxmlformats.org/drawingml/2006/wordprocessingDrawing" xmlns:w10="urn:schemas-microsoft-com:office:word" xmlns:w="http://schemas.openxmlformats.org/wordprocessingml/2006/main" xmlns:w14="http://schemas.microsoft.com/office/word/2010/wordml" xmlns:w15="http://schemas.microsoft.com/office/word/2012/wordml" xmlns:w16cex="http://schemas.microsoft.com/office/word/2018/wordml/cex" xmlns:w16cid="http://schemas.microsoft.com/office/word/2016/wordml/cid" xmlns:w16="http://schemas.microsoft.com/office/word/2018/wordml" xmlns:w16sdtdh="http://schemas.microsoft.com/office/word/2020/wordml/sdtdatahash" xmlns:w16se="http://schemas.microsoft.com/office/word/2015/wordml/symex" xmlns:wpg="http://schemas.microsoft.com/office/word/2010/wordprocessingGroup" xmlns:wpi="http://schemas.microsoft.com/office/word/2010/wordprocessingInk" xmlns:wne="http://schemas.microsoft.com/office/word/2006/wordml" xmlns:wps="http://schemas.microsoft.com/office/word/2010/wordprocessingShape" mc:Ignorable="w14 w15 w16se w16cid w16 w16cex w16sdtdh wp14">
+  <w:abstractNum w:abstractNumId="0" w15:restartNumberingAfterBreak="0">
+    <w:nsid w:val="19BC0617"/>
+    <w:multiLevelType w:val="hybridMultilevel"/>
+    <w:tmpl w:val="26447C60"/>
+    <w:lvl w:ilvl="0" w:tplc="080A000F">
+      <w:start w:val="1"/>
+      <w:numFmt w:val="decimal"/>
+      <w:lvlText w:val="%1."/>
+      <w:lvlJc w:val="left"/>
+      <w:pPr>
+        <w:ind w:left="720" w:hanging="360"/>
+      </w:pPr>
+      <w:rPr>
+        <w:rFonts w:hint="default"/>
+      </w:rPr>
+    </w:lvl>
+    <w:lvl w:ilvl="1" w:tplc="080A0019" w:tentative="1">
+      <w:start w:val="1"/>
+      <w:numFmt w:val="lowerLetter"/>
+      <w:lvlText w:val="%2."/>
+      <w:lvlJc w:val="left"/>
+      <w:pPr>
+        <w:ind w:left="1440" w:hanging="360"/>
+      </w:pPr>
+    </w:lvl>
+    <w:lvl w:ilvl="2" w:tplc="080A001B" w:tentative="1">
+      <w:start w:val="1"/>
+      <w:numFmt w:val="lowerRoman"/>
+      <w:lvlText w:val="%3."/>
+      <w:lvlJc w:val="right"/>
+      <w:pPr>
+        <w:ind w:left="2160" w:hanging="180"/>
+      </w:pPr>
+    </w:lvl>
+    <w:lvl w:ilvl="3" w:tplc="080A000F" w:tentative="1">
+      <w:start w:val="1"/>
+      <w:numFmt w:val="decimal"/>
+      <w:lvlText w:val="%4."/>
+      <w:lvlJc w:val="left"/>
+      <w:pPr>
+        <w:ind w:left="2880" w:hanging="360"/>
+      </w:pPr>
+    </w:lvl>
+    <w:lvl w:ilvl="4" w:tplc="080A0019" w:tentative="1">
+      <w:start w:val="1"/>
+      <w:numFmt w:val="lowerLetter"/>
+      <w:lvlText w:val="%5."/>
+      <w:lvlJc w:val="left"/>
+      <w:pPr>
+        <w:ind w:left="3600" w:hanging="360"/>
+      </w:pPr>
+    </w:lvl>
+    <w:lvl w:ilvl="5" w:tplc="080A001B" w:tentative="1">
+      <w:start w:val="1"/>
+      <w:numFmt w:val="lowerRoman"/>
+      <w:lvlText w:val="%6."/>
+      <w:lvlJc w:val="right"/>
+      <w:pPr>
+        <w:ind w:left="4320" w:hanging="180"/>
+      </w:pPr>
+    </w:lvl>
+    <w:lvl w:ilvl="6" w:tplc="080A000F" w:tentative="1">
+      <w:start w:val="1"/>
+      <w:numFmt w:val="decimal"/>
+      <w:lvlText w:val="%7."/>
+      <w:lvlJc w:val="left"/>
+      <w:pPr>
+        <w:ind w:left="5040" w:hanging="360"/>
+      </w:pPr>
+    </w:lvl>
+    <w:lvl w:ilvl="7" w:tplc="080A0019" w:tentative="1">
+      <w:start w:val="1"/>
+      <w:numFmt w:val="lowerLetter"/>
+      <w:lvlText w:val="%8."/>
+      <w:lvlJc w:val="left"/>
+      <w:pPr>
+        <w:ind w:left="5760" w:hanging="360"/>
+      </w:pPr>
+    </w:lvl>
+    <w:lvl w:ilvl="8" w:tplc="080A001B" w:tentative="1">
+      <w:start w:val="1"/>
+      <w:numFmt w:val="lowerRoman"/>
+      <w:lvlText w:val="%9."/>
+      <w:lvlJc w:val="right"/>
+      <w:pPr>
+        <w:ind w:left="6480" w:hanging="180"/>
+      </w:pPr>
+    </w:lvl>
+  </w:abstractNum>
+  <w:abstractNum w:abstractNumId="1" w15:restartNumberingAfterBreak="0">
+    <w:nsid w:val="74AF380E"/>
+    <w:multiLevelType w:val="hybridMultilevel"/>
+    <w:tmpl w:val="3D16DEFE"/>
+    <w:lvl w:ilvl="0" w:tplc="040A0001">
+      <w:start w:val="1"/>
+      <w:numFmt w:val="bullet"/>
+      <w:lvlText w:val=""/>
+      <w:lvlJc w:val="left"/>
+      <w:pPr>
+        <w:ind w:left="720" w:hanging="360"/>
+      </w:pPr>
+      <w:rPr>
+        <w:rFonts w:ascii="Symbol" w:hAnsi="Symbol" w:hint="default"/>
+      </w:rPr>
+    </w:lvl>
+    <w:lvl w:ilvl="1" w:tplc="040A0003" w:tentative="1">
+      <w:start w:val="1"/>
+      <w:numFmt w:val="bullet"/>
+      <w:lvlText w:val="o"/>
+      <w:lvlJc w:val="left"/>
+      <w:pPr>
+        <w:ind w:left="1440" w:hanging="360"/>
+      </w:pPr>
+      <w:rPr>
+        <w:rFonts w:ascii="Courier New" w:hAnsi="Courier New" w:cs="Courier New" w:hint="default"/>
+      </w:rPr>
+    </w:lvl>
+    <w:lvl w:ilvl="2" w:tplc="040A0005" w:tentative="1">
+      <w:start w:val="1"/>
+      <w:numFmt w:val="bullet"/>
+      <w:lvlText w:val=""/>
+      <w:lvlJc w:val="left"/>
+      <w:pPr>
+        <w:ind w:left="2160" w:hanging="360"/>
+      </w:pPr>
+      <w:rPr>
+        <w:rFonts w:ascii="Wingdings" w:hAnsi="Wingdings" w:hint="default"/>
+      </w:rPr>
+    </w:lvl>
+    <w:lvl w:ilvl="3" w:tplc="040A0001" w:tentative="1">
+      <w:start w:val="1"/>
+      <w:numFmt w:val="bullet"/>
+      <w:lvlText w:val=""/>
+      <w:lvlJc w:val="left"/>
+      <w:pPr>
+        <w:ind w:left="2880" w:hanging="360"/>
+      </w:pPr>
+      <w:rPr>
+        <w:rFonts w:ascii="Symbol" w:hAnsi="Symbol" w:hint="default"/>
+      </w:rPr>
+    </w:lvl>
+    <w:lvl w:ilvl="4" w:tplc="040A0003" w:tentative="1">
+      <w:start w:val="1"/>
+      <w:numFmt w:val="bullet"/>
+      <w:lvlText w:val="o"/>
+      <w:lvlJc w:val="left"/>
+      <w:pPr>
+        <w:ind w:left="3600" w:hanging="360"/>
+      </w:pPr>
+      <w:rPr>
+        <w:rFonts w:ascii="Courier New" w:hAnsi="Courier New" w:cs="Courier New" w:hint="default"/>
+      </w:rPr>
+    </w:lvl>
+    <w:lvl w:ilvl="5" w:tplc="040A0005" w:tentative="1">
+      <w:start w:val="1"/>
+      <w:numFmt w:val="bullet"/>
+      <w:lvlText w:val=""/>
+      <w:lvlJc w:val="left"/>
+      <w:pPr>
+        <w:ind w:left="4320" w:hanging="360"/>
+      </w:pPr>
+      <w:rPr>
+        <w:rFonts w:ascii="Wingdings" w:hAnsi="Wingdings" w:hint="default"/>
+      </w:rPr>
+    </w:lvl>
+    <w:lvl w:ilvl="6" w:tplc="040A0001" w:tentative="1">
+      <w:start w:val="1"/>
+      <w:numFmt w:val="bullet"/>
+      <w:lvlText w:val=""/>
+      <w:lvlJc w:val="left"/>
+      <w:pPr>
+        <w:ind w:left="5040" w:hanging="360"/>
+      </w:pPr>
+      <w:rPr>
+        <w:rFonts w:ascii="Symbol" w:hAnsi="Symbol" w:hint="default"/>
+      </w:rPr>
+    </w:lvl>
+    <w:lvl w:ilvl="7" w:tplc="040A0003" w:tentative="1">
+      <w:start w:val="1"/>
+      <w:numFmt w:val="bullet"/>
+      <w:lvlText w:val="o"/>
+      <w:lvlJc w:val="left"/>
+      <w:pPr>
+        <w:ind w:left="5760" w:hanging="360"/>
+      </w:pPr>
+      <w:rPr>
+        <w:rFonts w:ascii="Courier New" w:hAnsi="Courier New" w:cs="Courier New" w:hint="default"/>
+      </w:rPr>
+    </w:lvl>
+    <w:lvl w:ilvl="8" w:tplc="040A0005" w:tentative="1">
+      <w:start w:val="1"/>
+      <w:numFmt w:val="bullet"/>
+      <w:lvlText w:val=""/>
+      <w:lvlJc w:val="left"/>
+      <w:pPr>
+        <w:ind w:left="6480" w:hanging="360"/>
+      </w:pPr>
+      <w:rPr>
+        <w:rFonts w:ascii="Wingdings" w:hAnsi="Wingdings" w:hint="default"/>
+      </w:rPr>
+    </w:lvl>
+  </w:abstractNum>
+  <w:num w:numId="1">
+    <w:abstractNumId w:val="1"/>
+  </w:num>
+  <w:num w:numId="2">
+    <w:abstractNumId w:val="0"/>
+  </w:num>
+</w:numbering>
 </file>
 
 <file path=word/styles.xml><?xml version="1.0" encoding="utf-8"?>
@@ -306,7 +872,7 @@
     <w:lsdException w:name="Body Text 3" w:semiHidden="1" w:unhideWhenUsed="1"/>
     <w:lsdException w:name="Body Text Indent 2" w:semiHidden="1" w:unhideWhenUsed="1"/>
     <w:lsdException w:name="Body Text Indent 3" w:semiHidden="1" w:unhideWhenUsed="1"/>
-    <w:lsdException w:name="Block Text" w:semiHidden="1" w:unhideWhenUsed="1"/>
+    <w:lsdException w:name="Block Text" w:semiHidden="1" w:uiPriority="31" w:unhideWhenUsed="1"/>
     <w:lsdException w:name="Hyperlink" w:semiHidden="1" w:unhideWhenUsed="1"/>
     <w:lsdException w:name="FollowedHyperlink" w:semiHidden="1" w:unhideWhenUsed="1"/>
     <w:lsdException w:name="Strong" w:uiPriority="22" w:qFormat="1"/>
@@ -606,7 +1172,6 @@
   <w:style w:type="character" w:default="1" w:styleId="Fuentedeprrafopredeter">
     <w:name w:val="Default Paragraph Font"/>
     <w:uiPriority w:val="1"/>
-    <w:semiHidden/>
     <w:unhideWhenUsed/>
   </w:style>
   <w:style w:type="table" w:default="1" w:styleId="Tablanormal">
@@ -629,6 +1194,43 @@
     <w:uiPriority w:val="99"/>
     <w:semiHidden/>
     <w:unhideWhenUsed/>
+  </w:style>
+  <w:style w:type="paragraph" w:styleId="Textodebloque">
+    <w:name w:val="Block Text"/>
+    <w:basedOn w:val="Normal"/>
+    <w:uiPriority w:val="31"/>
+    <w:unhideWhenUsed/>
+    <w:rsid w:val="00A04C7A"/>
+    <w:pPr>
+      <w:spacing w:before="360" w:after="360" w:line="312" w:lineRule="auto"/>
+    </w:pPr>
+    <w:rPr>
+      <w:rFonts w:eastAsiaTheme="minorEastAsia"/>
+      <w:iCs/>
+      <w:color w:val="50637D" w:themeColor="text2" w:themeTint="E6"/>
+      <w:sz w:val="28"/>
+      <w:szCs w:val="22"/>
+      <w:lang w:val="es-ES" w:eastAsia="ja-JP"/>
+    </w:rPr>
+  </w:style>
+  <w:style w:type="paragraph" w:styleId="Prrafodelista">
+    <w:name w:val="List Paragraph"/>
+    <w:basedOn w:val="Normal"/>
+    <w:uiPriority w:val="34"/>
+    <w:unhideWhenUsed/>
+    <w:qFormat/>
+    <w:rsid w:val="00A04C7A"/>
+    <w:pPr>
+      <w:spacing w:after="200" w:line="312" w:lineRule="auto"/>
+      <w:ind w:left="720"/>
+      <w:contextualSpacing/>
+    </w:pPr>
+    <w:rPr>
+      <w:color w:val="44546A" w:themeColor="text2"/>
+      <w:sz w:val="22"/>
+      <w:szCs w:val="22"/>
+      <w:lang w:val="es-ES" w:eastAsia="ja-JP"/>
+    </w:rPr>
   </w:style>
 </w:styles>
 </file>

</xml_diff>